<commit_message>
Working better the parameters
</commit_message>
<xml_diff>
--- a/Enunciado & Gramatica/02. Definición Análisis Contextual (2).docx
+++ b/Enunciado & Gramatica/02. Definición Análisis Contextual (2).docx
@@ -2077,6 +2077,7 @@
                 <w:rFonts w:ascii="Smash" w:hAnsi="Smash"/>
                 <w:sz w:val="22"/>
                 <w:szCs w:val="22"/>
+                <w:highlight w:val="yellow"/>
               </w:rPr>
               <w:t>Estructura</w:t>
             </w:r>
@@ -2086,8 +2087,17 @@
                 <w:rFonts w:ascii="Smash" w:hAnsi="Smash"/>
                 <w:sz w:val="22"/>
                 <w:szCs w:val="22"/>
-              </w:rPr>
-              <w:t xml:space="preserve"> y </w:t>
+                <w:highlight w:val="yellow"/>
+              </w:rPr>
+              <w:t xml:space="preserve"> y</w:t>
+            </w:r>
+            <w:r>
+              <w:rPr>
+                <w:rFonts w:ascii="Smash" w:hAnsi="Smash"/>
+                <w:sz w:val="22"/>
+                <w:szCs w:val="22"/>
+              </w:rPr>
+              <w:t xml:space="preserve"> </w:t>
             </w:r>
             <w:proofErr w:type="spellStart"/>
             <w:r>
@@ -2231,8 +2241,20 @@
                 <w:szCs w:val="22"/>
                 <w:lang w:val="es-CR"/>
               </w:rPr>
-              <w:t xml:space="preserve">   Control de Niveles de los identificadores</w:t>
-            </w:r>
+              <w:t xml:space="preserve">   </w:t>
+            </w:r>
+            <w:r>
+              <w:rPr>
+                <w:rFonts w:ascii="Smash" w:hAnsi="Smash"/>
+                <w:sz w:val="22"/>
+                <w:szCs w:val="22"/>
+                <w:highlight w:val="yellow"/>
+                <w:lang w:val="es-CR"/>
+              </w:rPr>
+              <w:t>Control de Niveles de los identificadores</w:t>
+            </w:r>
+            <w:bookmarkStart w:id="0" w:name="_GoBack"/>
+            <w:bookmarkEnd w:id="0"/>
           </w:p>
         </w:tc>
         <w:tc>
@@ -2780,25 +2802,7 @@
                 <w:szCs w:val="22"/>
                 <w:lang w:val="es-CR"/>
               </w:rPr>
-              <w:t xml:space="preserve">   Control de </w:t>
-            </w:r>
-            <w:r>
-              <w:rPr>
-                <w:rFonts w:ascii="Smash" w:hAnsi="Smash"/>
-                <w:sz w:val="22"/>
-                <w:szCs w:val="22"/>
-                <w:lang w:val="es-CR"/>
-              </w:rPr>
-              <w:t xml:space="preserve">tipo en </w:t>
-            </w:r>
-            <w:r>
-              <w:rPr>
-                <w:rFonts w:ascii="Smash" w:hAnsi="Smash"/>
-                <w:sz w:val="22"/>
-                <w:szCs w:val="22"/>
-                <w:lang w:val="es-CR"/>
-              </w:rPr>
-              <w:t xml:space="preserve">elementos </w:t>
+              <w:t xml:space="preserve">   Control de tipo en elementos </w:t>
             </w:r>
             <w:proofErr w:type="spellStart"/>
             <w:r>
@@ -2818,16 +2822,7 @@
                 <w:szCs w:val="22"/>
                 <w:lang w:val="es-CR"/>
               </w:rPr>
-              <w:t xml:space="preserve"> </w:t>
-            </w:r>
-            <w:r>
-              <w:rPr>
-                <w:rFonts w:ascii="Smash" w:hAnsi="Smash"/>
-                <w:sz w:val="22"/>
-                <w:szCs w:val="22"/>
-                <w:lang w:val="es-CR"/>
-              </w:rPr>
-              <w:t>(</w:t>
+              <w:t xml:space="preserve"> (</w:t>
             </w:r>
             <w:proofErr w:type="spellStart"/>
             <w:r>
@@ -3022,6 +3017,7 @@
                 <w:rFonts w:ascii="Smash" w:hAnsi="Smash"/>
                 <w:sz w:val="22"/>
                 <w:szCs w:val="22"/>
+                <w:lang w:val="es-CR"/>
               </w:rPr>
             </w:pPr>
             <w:r>
@@ -3029,48 +3025,19 @@
                 <w:rFonts w:ascii="Smash" w:hAnsi="Smash"/>
                 <w:sz w:val="22"/>
                 <w:szCs w:val="22"/>
+                <w:lang w:val="es-CR"/>
               </w:rPr>
               <w:t xml:space="preserve">   </w:t>
             </w:r>
-            <w:proofErr w:type="spellStart"/>
             <w:r>
               <w:rPr>
                 <w:rFonts w:ascii="Smash" w:hAnsi="Smash"/>
                 <w:color w:val="000000"/>
                 <w:sz w:val="22"/>
                 <w:szCs w:val="22"/>
-              </w:rPr>
-              <w:t>Formato</w:t>
-            </w:r>
-            <w:proofErr w:type="spellEnd"/>
-            <w:r>
-              <w:rPr>
-                <w:rFonts w:ascii="Smash" w:hAnsi="Smash"/>
-                <w:color w:val="000000"/>
-                <w:sz w:val="22"/>
-                <w:szCs w:val="22"/>
-              </w:rPr>
-              <w:t xml:space="preserve"> y </w:t>
-            </w:r>
-            <w:proofErr w:type="spellStart"/>
-            <w:r>
-              <w:rPr>
-                <w:rFonts w:ascii="Smash" w:hAnsi="Smash"/>
-                <w:color w:val="000000"/>
-                <w:sz w:val="22"/>
-                <w:szCs w:val="22"/>
-              </w:rPr>
-              <w:t>Contenido</w:t>
-            </w:r>
-            <w:proofErr w:type="spellEnd"/>
-            <w:r>
-              <w:rPr>
-                <w:rFonts w:ascii="Smash" w:hAnsi="Smash"/>
-                <w:color w:val="000000"/>
-                <w:sz w:val="22"/>
-                <w:szCs w:val="22"/>
-              </w:rPr>
-              <w:t xml:space="preserve"> del video</w:t>
+                <w:lang w:val="es-CR"/>
+              </w:rPr>
+              <w:t>Formato y Contenido del video</w:t>
             </w:r>
           </w:p>
         </w:tc>
@@ -3117,6 +3084,7 @@
                 <w:rFonts w:ascii="Smash" w:hAnsi="Smash"/>
                 <w:sz w:val="22"/>
                 <w:szCs w:val="22"/>
+                <w:lang w:val="es-CR"/>
               </w:rPr>
             </w:pPr>
             <w:r>
@@ -3124,6 +3092,7 @@
                 <w:rFonts w:ascii="Smash" w:hAnsi="Smash"/>
                 <w:sz w:val="22"/>
                 <w:szCs w:val="22"/>
+                <w:lang w:val="es-CR"/>
               </w:rPr>
               <w:t xml:space="preserve">   </w:t>
             </w:r>
@@ -3133,100 +3102,10 @@
                 <w:color w:val="000000"/>
                 <w:sz w:val="22"/>
                 <w:szCs w:val="22"/>
-              </w:rPr>
-              <w:t xml:space="preserve">No </w:t>
-            </w:r>
-            <w:proofErr w:type="spellStart"/>
-            <w:r>
-              <w:rPr>
-                <w:rFonts w:ascii="Smash" w:hAnsi="Smash"/>
-                <w:color w:val="000000"/>
-                <w:sz w:val="22"/>
-                <w:szCs w:val="22"/>
-              </w:rPr>
-              <w:t>excede</w:t>
-            </w:r>
-            <w:proofErr w:type="spellEnd"/>
-            <w:r>
-              <w:rPr>
-                <w:rFonts w:ascii="Smash" w:hAnsi="Smash"/>
-                <w:color w:val="000000"/>
-                <w:sz w:val="22"/>
-                <w:szCs w:val="22"/>
-              </w:rPr>
-              <w:t xml:space="preserve"> </w:t>
-            </w:r>
-            <w:proofErr w:type="spellStart"/>
-            <w:r>
-              <w:rPr>
-                <w:rFonts w:ascii="Smash" w:hAnsi="Smash"/>
-                <w:color w:val="000000"/>
-                <w:sz w:val="22"/>
-                <w:szCs w:val="22"/>
-              </w:rPr>
-              <w:t>mucho</w:t>
-            </w:r>
-            <w:proofErr w:type="spellEnd"/>
-            <w:r>
-              <w:rPr>
-                <w:rFonts w:ascii="Smash" w:hAnsi="Smash"/>
-                <w:color w:val="000000"/>
-                <w:sz w:val="22"/>
-                <w:szCs w:val="22"/>
-              </w:rPr>
-              <w:t xml:space="preserve"> la </w:t>
-            </w:r>
-            <w:proofErr w:type="spellStart"/>
-            <w:r>
-              <w:rPr>
-                <w:rFonts w:ascii="Smash" w:hAnsi="Smash"/>
-                <w:color w:val="000000"/>
-                <w:sz w:val="22"/>
-                <w:szCs w:val="22"/>
-              </w:rPr>
-              <w:t>cantidad</w:t>
-            </w:r>
-            <w:proofErr w:type="spellEnd"/>
-            <w:r>
-              <w:rPr>
-                <w:rFonts w:ascii="Smash" w:hAnsi="Smash"/>
-                <w:color w:val="000000"/>
-                <w:sz w:val="22"/>
-                <w:szCs w:val="22"/>
-              </w:rPr>
-              <w:t xml:space="preserve"> de </w:t>
-            </w:r>
-            <w:proofErr w:type="spellStart"/>
-            <w:r>
-              <w:rPr>
-                <w:rFonts w:ascii="Smash" w:hAnsi="Smash"/>
-                <w:color w:val="000000"/>
-                <w:sz w:val="22"/>
-                <w:szCs w:val="22"/>
-              </w:rPr>
-              <w:t>tiempo</w:t>
-            </w:r>
-            <w:proofErr w:type="spellEnd"/>
-            <w:r>
-              <w:rPr>
-                <w:rFonts w:ascii="Smash" w:hAnsi="Smash"/>
-                <w:color w:val="000000"/>
-                <w:sz w:val="22"/>
-                <w:szCs w:val="22"/>
-              </w:rPr>
-              <w:t xml:space="preserve"> </w:t>
-            </w:r>
-            <w:proofErr w:type="spellStart"/>
-            <w:r>
-              <w:rPr>
-                <w:rFonts w:ascii="Smash" w:hAnsi="Smash"/>
-                <w:color w:val="000000"/>
-                <w:sz w:val="22"/>
-                <w:szCs w:val="22"/>
-              </w:rPr>
-              <w:t>indicado</w:t>
-            </w:r>
-            <w:proofErr w:type="spellEnd"/>
+                <w:lang w:val="es-CR"/>
+              </w:rPr>
+              <w:t>No excede mucho la cantidad de tiempo indicado</w:t>
+            </w:r>
           </w:p>
         </w:tc>
         <w:tc>
@@ -3297,8 +3176,6 @@
               </w:rPr>
               <w:t>100</w:t>
             </w:r>
-            <w:bookmarkStart w:id="0" w:name="_GoBack"/>
-            <w:bookmarkEnd w:id="0"/>
           </w:p>
         </w:tc>
       </w:tr>
@@ -4410,7 +4287,7 @@
     </w:rPrDefault>
     <w:pPrDefault/>
   </w:docDefaults>
-  <w:latentStyles w:defLockedState="0" w:defUIPriority="0" w:defSemiHidden="0" w:defUnhideWhenUsed="0" w:defQFormat="0" w:count="375">
+  <w:latentStyles w:defLockedState="0" w:defUIPriority="0" w:defSemiHidden="0" w:defUnhideWhenUsed="0" w:defQFormat="0" w:count="376">
     <w:lsdException w:name="Normal" w:qFormat="1"/>
     <w:lsdException w:name="heading 1" w:qFormat="1"/>
     <w:lsdException w:name="heading 2" w:semiHidden="1" w:unhideWhenUsed="1" w:qFormat="1"/>
@@ -4510,7 +4387,6 @@
     <w:lsdException w:name="HTML Sample" w:semiHidden="1" w:unhideWhenUsed="1"/>
     <w:lsdException w:name="HTML Typewriter" w:semiHidden="1" w:unhideWhenUsed="1"/>
     <w:lsdException w:name="HTML Variable" w:semiHidden="1" w:unhideWhenUsed="1"/>
-    <w:lsdException w:name="Normal Table" w:semiHidden="1" w:unhideWhenUsed="1"/>
     <w:lsdException w:name="annotation subject" w:semiHidden="1" w:unhideWhenUsed="1"/>
     <w:lsdException w:name="No List" w:semiHidden="1" w:unhideWhenUsed="1"/>
     <w:lsdException w:name="Outline List 1" w:semiHidden="1" w:unhideWhenUsed="1"/>
@@ -4557,9 +4433,7 @@
     <w:lsdException w:name="Table Subtle 2" w:semiHidden="1" w:unhideWhenUsed="1"/>
     <w:lsdException w:name="Table Web 1" w:semiHidden="1" w:unhideWhenUsed="1"/>
     <w:lsdException w:name="Table Web 2" w:semiHidden="1" w:unhideWhenUsed="1"/>
-    <w:lsdException w:name="Table Web 3" w:semiHidden="1" w:unhideWhenUsed="1"/>
     <w:lsdException w:name="Balloon Text" w:semiHidden="1" w:unhideWhenUsed="1"/>
-    <w:lsdException w:name="Table Theme" w:semiHidden="1" w:unhideWhenUsed="1"/>
     <w:lsdException w:name="Placeholder Text" w:semiHidden="1" w:uiPriority="99"/>
     <w:lsdException w:name="No Spacing" w:uiPriority="1" w:qFormat="1"/>
     <w:lsdException w:name="Light Shading" w:uiPriority="60"/>
@@ -4779,6 +4653,7 @@
     <w:lsdException w:name="Smart Hyperlink" w:semiHidden="1" w:uiPriority="99" w:unhideWhenUsed="1"/>
     <w:lsdException w:name="Hashtag" w:semiHidden="1" w:uiPriority="99" w:unhideWhenUsed="1"/>
     <w:lsdException w:name="Unresolved Mention" w:semiHidden="1" w:uiPriority="99" w:unhideWhenUsed="1"/>
+    <w:lsdException w:name="Smart Link" w:semiHidden="1" w:uiPriority="99" w:unhideWhenUsed="1"/>
   </w:latentStyles>
   <w:style w:type="paragraph" w:default="1" w:styleId="Normal">
     <w:name w:val="Normal"/>

</xml_diff>

<commit_message>
Getting the List and Hash declarations
</commit_message>
<xml_diff>
--- a/Enunciado & Gramatica/02. Definición Análisis Contextual (2).docx
+++ b/Enunciado & Gramatica/02. Definición Análisis Contextual (2).docx
@@ -2253,8 +2253,6 @@
               </w:rPr>
               <w:t>Control de Niveles de los identificadores</w:t>
             </w:r>
-            <w:bookmarkStart w:id="0" w:name="_GoBack"/>
-            <w:bookmarkEnd w:id="0"/>
           </w:p>
         </w:tc>
         <w:tc>
@@ -2381,7 +2379,17 @@
                 <w:szCs w:val="22"/>
                 <w:lang w:val="es-CR"/>
               </w:rPr>
-              <w:t xml:space="preserve">   Control de existencia de métodos</w:t>
+              <w:t xml:space="preserve">   </w:t>
+            </w:r>
+            <w:r>
+              <w:rPr>
+                <w:rFonts w:ascii="Smash" w:hAnsi="Smash"/>
+                <w:sz w:val="22"/>
+                <w:szCs w:val="22"/>
+                <w:highlight w:val="yellow"/>
+                <w:lang w:val="es-CR"/>
+              </w:rPr>
+              <w:t>Control de existencia de métodos</w:t>
             </w:r>
           </w:p>
         </w:tc>
@@ -2435,7 +2443,26 @@
                 <w:szCs w:val="22"/>
                 <w:lang w:val="es-CR"/>
               </w:rPr>
-              <w:t xml:space="preserve">   Control de cantidad de parámetros</w:t>
+              <w:t xml:space="preserve">   </w:t>
+            </w:r>
+            <w:r>
+              <w:rPr>
+                <w:rFonts w:ascii="Smash" w:hAnsi="Smash"/>
+                <w:sz w:val="22"/>
+                <w:szCs w:val="22"/>
+                <w:highlight w:val="yellow"/>
+                <w:lang w:val="es-CR"/>
+              </w:rPr>
+              <w:t xml:space="preserve">Control de </w:t>
+            </w:r>
+            <w:r>
+              <w:rPr>
+                <w:rFonts w:ascii="Smash" w:hAnsi="Smash"/>
+                <w:sz w:val="22"/>
+                <w:szCs w:val="22"/>
+                <w:lang w:val="es-CR"/>
+              </w:rPr>
+              <w:t>cantidad de parámetros</w:t>
             </w:r>
           </w:p>
         </w:tc>
@@ -2675,6 +2702,7 @@
                 <w:lang w:val="es-CR"/>
               </w:rPr>
             </w:pPr>
+            <w:bookmarkStart w:id="0" w:name="_GoBack"/>
             <w:r>
               <w:rPr>
                 <w:rFonts w:ascii="Smash" w:hAnsi="Smash"/>
@@ -2707,6 +2735,73 @@
                 <w:szCs w:val="22"/>
               </w:rPr>
               <w:t>5</w:t>
+            </w:r>
+          </w:p>
+        </w:tc>
+      </w:tr>
+      <w:bookmarkEnd w:id="0"/>
+      <w:tr>
+        <w:trPr>
+          <w:jc w:val="center"/>
+        </w:trPr>
+        <w:tc>
+          <w:tcPr>
+            <w:tcW w:w="5901" w:type="dxa"/>
+            <w:vAlign w:val="center"/>
+          </w:tcPr>
+          <w:p>
+            <w:pPr>
+              <w:rPr>
+                <w:rFonts w:ascii="Smash" w:hAnsi="Smash"/>
+                <w:b/>
+              </w:rPr>
+            </w:pPr>
+            <w:proofErr w:type="spellStart"/>
+            <w:r>
+              <w:rPr>
+                <w:rFonts w:ascii="Smash" w:hAnsi="Smash"/>
+                <w:b/>
+              </w:rPr>
+              <w:t>Chequeo</w:t>
+            </w:r>
+            <w:proofErr w:type="spellEnd"/>
+            <w:r>
+              <w:rPr>
+                <w:rFonts w:ascii="Smash" w:hAnsi="Smash"/>
+                <w:b/>
+              </w:rPr>
+              <w:t xml:space="preserve"> de </w:t>
+            </w:r>
+            <w:proofErr w:type="spellStart"/>
+            <w:r>
+              <w:rPr>
+                <w:rFonts w:ascii="Smash" w:hAnsi="Smash"/>
+                <w:b/>
+              </w:rPr>
+              <w:t>tipos</w:t>
+            </w:r>
+            <w:proofErr w:type="spellEnd"/>
+          </w:p>
+        </w:tc>
+        <w:tc>
+          <w:tcPr>
+            <w:tcW w:w="703" w:type="dxa"/>
+            <w:vAlign w:val="center"/>
+          </w:tcPr>
+          <w:p>
+            <w:pPr>
+              <w:jc w:val="center"/>
+              <w:rPr>
+                <w:rFonts w:ascii="Smash" w:hAnsi="Smash"/>
+                <w:b/>
+              </w:rPr>
+            </w:pPr>
+            <w:r>
+              <w:rPr>
+                <w:rFonts w:ascii="Smash" w:hAnsi="Smash"/>
+                <w:b/>
+              </w:rPr>
+              <w:t>15</w:t>
             </w:r>
           </w:p>
         </w:tc>
@@ -2724,34 +2819,80 @@
             <w:pPr>
               <w:rPr>
                 <w:rFonts w:ascii="Smash" w:hAnsi="Smash"/>
-                <w:b/>
+                <w:sz w:val="22"/>
+                <w:szCs w:val="22"/>
+                <w:lang w:val="es-CR"/>
               </w:rPr>
             </w:pPr>
+            <w:r>
+              <w:rPr>
+                <w:rFonts w:ascii="Smash" w:hAnsi="Smash"/>
+                <w:sz w:val="22"/>
+                <w:szCs w:val="22"/>
+                <w:lang w:val="es-CR"/>
+              </w:rPr>
+              <w:t xml:space="preserve">   Control de tipo en elementos </w:t>
+            </w:r>
             <w:proofErr w:type="spellStart"/>
             <w:r>
               <w:rPr>
                 <w:rFonts w:ascii="Smash" w:hAnsi="Smash"/>
-                <w:b/>
-              </w:rPr>
-              <w:t>Chequeo</w:t>
+                <w:sz w:val="22"/>
+                <w:szCs w:val="22"/>
+                <w:lang w:val="es-CR"/>
+              </w:rPr>
+              <w:t>HashContent</w:t>
             </w:r>
             <w:proofErr w:type="spellEnd"/>
             <w:r>
               <w:rPr>
                 <w:rFonts w:ascii="Smash" w:hAnsi="Smash"/>
-                <w:b/>
-              </w:rPr>
-              <w:t xml:space="preserve"> de </w:t>
+                <w:sz w:val="22"/>
+                <w:szCs w:val="22"/>
+                <w:lang w:val="es-CR"/>
+              </w:rPr>
+              <w:t xml:space="preserve"> (</w:t>
             </w:r>
             <w:proofErr w:type="spellStart"/>
             <w:r>
               <w:rPr>
                 <w:rFonts w:ascii="Smash" w:hAnsi="Smash"/>
-                <w:b/>
-              </w:rPr>
-              <w:t>tipos</w:t>
+                <w:sz w:val="22"/>
+                <w:szCs w:val="22"/>
+                <w:lang w:val="es-CR"/>
+              </w:rPr>
+              <w:t>int</w:t>
             </w:r>
             <w:proofErr w:type="spellEnd"/>
+            <w:r>
+              <w:rPr>
+                <w:rFonts w:ascii="Smash" w:hAnsi="Smash"/>
+                <w:sz w:val="22"/>
+                <w:szCs w:val="22"/>
+                <w:lang w:val="es-CR"/>
+              </w:rPr>
+              <w:t>/</w:t>
+            </w:r>
+            <w:proofErr w:type="spellStart"/>
+            <w:r>
+              <w:rPr>
+                <w:rFonts w:ascii="Smash" w:hAnsi="Smash"/>
+                <w:sz w:val="22"/>
+                <w:szCs w:val="22"/>
+                <w:lang w:val="es-CR"/>
+              </w:rPr>
+              <w:t>string</w:t>
+            </w:r>
+            <w:proofErr w:type="spellEnd"/>
+            <w:r>
+              <w:rPr>
+                <w:rFonts w:ascii="Smash" w:hAnsi="Smash"/>
+                <w:sz w:val="22"/>
+                <w:szCs w:val="22"/>
+                <w:lang w:val="es-CR"/>
+              </w:rPr>
+              <w:t>)</w:t>
+            </w:r>
           </w:p>
         </w:tc>
         <w:tc>
@@ -2764,15 +2905,17 @@
               <w:jc w:val="center"/>
               <w:rPr>
                 <w:rFonts w:ascii="Smash" w:hAnsi="Smash"/>
-                <w:b/>
+                <w:sz w:val="22"/>
+                <w:szCs w:val="22"/>
               </w:rPr>
             </w:pPr>
             <w:r>
               <w:rPr>
                 <w:rFonts w:ascii="Smash" w:hAnsi="Smash"/>
-                <w:b/>
-              </w:rPr>
-              <w:t>15</w:t>
+                <w:sz w:val="22"/>
+                <w:szCs w:val="22"/>
+              </w:rPr>
+              <w:t>10</w:t>
             </w:r>
           </w:p>
         </w:tc>
@@ -2802,121 +2945,26 @@
                 <w:szCs w:val="22"/>
                 <w:lang w:val="es-CR"/>
               </w:rPr>
-              <w:t xml:space="preserve">   Control de tipo en elementos </w:t>
-            </w:r>
-            <w:proofErr w:type="spellStart"/>
-            <w:r>
-              <w:rPr>
-                <w:rFonts w:ascii="Smash" w:hAnsi="Smash"/>
-                <w:sz w:val="22"/>
-                <w:szCs w:val="22"/>
-                <w:lang w:val="es-CR"/>
-              </w:rPr>
-              <w:t>HashContent</w:t>
-            </w:r>
-            <w:proofErr w:type="spellEnd"/>
-            <w:r>
-              <w:rPr>
-                <w:rFonts w:ascii="Smash" w:hAnsi="Smash"/>
-                <w:sz w:val="22"/>
-                <w:szCs w:val="22"/>
-                <w:lang w:val="es-CR"/>
-              </w:rPr>
-              <w:t xml:space="preserve"> (</w:t>
-            </w:r>
-            <w:proofErr w:type="spellStart"/>
-            <w:r>
-              <w:rPr>
-                <w:rFonts w:ascii="Smash" w:hAnsi="Smash"/>
-                <w:sz w:val="22"/>
-                <w:szCs w:val="22"/>
-                <w:lang w:val="es-CR"/>
-              </w:rPr>
-              <w:t>int</w:t>
-            </w:r>
-            <w:proofErr w:type="spellEnd"/>
-            <w:r>
-              <w:rPr>
-                <w:rFonts w:ascii="Smash" w:hAnsi="Smash"/>
-                <w:sz w:val="22"/>
-                <w:szCs w:val="22"/>
-                <w:lang w:val="es-CR"/>
-              </w:rPr>
-              <w:t>/</w:t>
-            </w:r>
-            <w:proofErr w:type="spellStart"/>
-            <w:r>
-              <w:rPr>
-                <w:rFonts w:ascii="Smash" w:hAnsi="Smash"/>
-                <w:sz w:val="22"/>
-                <w:szCs w:val="22"/>
-                <w:lang w:val="es-CR"/>
-              </w:rPr>
-              <w:t>string</w:t>
-            </w:r>
-            <w:proofErr w:type="spellEnd"/>
-            <w:r>
-              <w:rPr>
-                <w:rFonts w:ascii="Smash" w:hAnsi="Smash"/>
-                <w:sz w:val="22"/>
-                <w:szCs w:val="22"/>
-                <w:lang w:val="es-CR"/>
-              </w:rPr>
-              <w:t>)</w:t>
-            </w:r>
-          </w:p>
-        </w:tc>
-        <w:tc>
-          <w:tcPr>
-            <w:tcW w:w="703" w:type="dxa"/>
-            <w:vAlign w:val="center"/>
-          </w:tcPr>
-          <w:p>
-            <w:pPr>
-              <w:jc w:val="center"/>
-              <w:rPr>
-                <w:rFonts w:ascii="Smash" w:hAnsi="Smash"/>
-                <w:sz w:val="22"/>
-                <w:szCs w:val="22"/>
-              </w:rPr>
-            </w:pPr>
-            <w:r>
-              <w:rPr>
-                <w:rFonts w:ascii="Smash" w:hAnsi="Smash"/>
-                <w:sz w:val="22"/>
-                <w:szCs w:val="22"/>
-              </w:rPr>
-              <w:t>10</w:t>
-            </w:r>
-          </w:p>
-        </w:tc>
-      </w:tr>
-      <w:tr>
-        <w:trPr>
-          <w:jc w:val="center"/>
-        </w:trPr>
-        <w:tc>
-          <w:tcPr>
-            <w:tcW w:w="5901" w:type="dxa"/>
-            <w:vAlign w:val="center"/>
-          </w:tcPr>
-          <w:p>
-            <w:pPr>
-              <w:rPr>
-                <w:rFonts w:ascii="Smash" w:hAnsi="Smash"/>
-                <w:sz w:val="22"/>
-                <w:szCs w:val="22"/>
-                <w:lang w:val="es-CR"/>
-              </w:rPr>
-            </w:pPr>
-            <w:r>
-              <w:rPr>
-                <w:rFonts w:ascii="Smash" w:hAnsi="Smash"/>
-                <w:sz w:val="22"/>
-                <w:szCs w:val="22"/>
-                <w:lang w:val="es-CR"/>
-              </w:rPr>
-              <w:t xml:space="preserve">   Reporte de Errores (errores significativos)</w:t>
+              <w:t xml:space="preserve">   </w:t>
+            </w:r>
+            <w:r>
+              <w:rPr>
+                <w:rFonts w:ascii="Smash" w:hAnsi="Smash"/>
+                <w:sz w:val="22"/>
+                <w:szCs w:val="22"/>
+                <w:highlight w:val="yellow"/>
+                <w:lang w:val="es-CR"/>
+              </w:rPr>
+              <w:t>Reporte de Errore</w:t>
+            </w:r>
+            <w:r>
+              <w:rPr>
+                <w:rFonts w:ascii="Smash" w:hAnsi="Smash"/>
+                <w:sz w:val="22"/>
+                <w:szCs w:val="22"/>
+                <w:lang w:val="es-CR"/>
+              </w:rPr>
+              <w:t>s (errores significativos)</w:t>
             </w:r>
           </w:p>
         </w:tc>
@@ -4387,6 +4435,7 @@
     <w:lsdException w:name="HTML Sample" w:semiHidden="1" w:unhideWhenUsed="1"/>
     <w:lsdException w:name="HTML Typewriter" w:semiHidden="1" w:unhideWhenUsed="1"/>
     <w:lsdException w:name="HTML Variable" w:semiHidden="1" w:unhideWhenUsed="1"/>
+    <w:lsdException w:name="Normal Table" w:semiHidden="1" w:unhideWhenUsed="1"/>
     <w:lsdException w:name="annotation subject" w:semiHidden="1" w:unhideWhenUsed="1"/>
     <w:lsdException w:name="No List" w:semiHidden="1" w:unhideWhenUsed="1"/>
     <w:lsdException w:name="Outline List 1" w:semiHidden="1" w:unhideWhenUsed="1"/>
@@ -4433,7 +4482,9 @@
     <w:lsdException w:name="Table Subtle 2" w:semiHidden="1" w:unhideWhenUsed="1"/>
     <w:lsdException w:name="Table Web 1" w:semiHidden="1" w:unhideWhenUsed="1"/>
     <w:lsdException w:name="Table Web 2" w:semiHidden="1" w:unhideWhenUsed="1"/>
+    <w:lsdException w:name="Table Web 3" w:semiHidden="1" w:unhideWhenUsed="1"/>
     <w:lsdException w:name="Balloon Text" w:semiHidden="1" w:unhideWhenUsed="1"/>
+    <w:lsdException w:name="Table Theme" w:semiHidden="1" w:unhideWhenUsed="1"/>
     <w:lsdException w:name="Placeholder Text" w:semiHidden="1" w:uiPriority="99"/>
     <w:lsdException w:name="No Spacing" w:uiPriority="1" w:qFormat="1"/>
     <w:lsdException w:name="Light Shading" w:uiPriority="60"/>

</xml_diff>

<commit_message>
delete some vars and commemtaries, not used
</commit_message>
<xml_diff>
--- a/Enunciado & Gramatica/02. Definición Análisis Contextual (2).docx
+++ b/Enunciado & Gramatica/02. Definición Análisis Contextual (2).docx
@@ -299,11 +299,19 @@
           <w:lang w:val="es-CR"/>
         </w:rPr>
         <w:tab/>
+      </w:r>
+      <w:r>
+        <w:rPr>
+          <w:rFonts w:ascii="Verdana" w:hAnsi="Verdana"/>
+          <w:highlight w:val="green"/>
+          <w:lang w:val="es-CR"/>
+        </w:rPr>
         <w:t>La fase de análisis sintáctico ha sido concluida y ahora el problema a enfrentar es la solución del análisis contextual. Nuestro enemigo deja de ser la forma en que se escribe el programa y sus diferentes construcciones por parte del usuario (sintaxis) para convertirse en la validez con la que se usan los identificadores en el programa</w:t>
       </w:r>
       <w:r>
         <w:rPr>
           <w:rFonts w:ascii="Verdana" w:hAnsi="Verdana"/>
+          <w:highlight w:val="green"/>
           <w:lang w:val="es-CR"/>
         </w:rPr>
         <w:t xml:space="preserve">. Al tratarse de un </w:t>
@@ -311,6 +319,7 @@
       <w:r>
         <w:rPr>
           <w:rFonts w:ascii="Verdana" w:hAnsi="Verdana"/>
+          <w:highlight w:val="green"/>
           <w:lang w:val="es-CR"/>
         </w:rPr>
         <w:t>lenguaje</w:t>
@@ -318,6 +327,7 @@
       <w:r>
         <w:rPr>
           <w:rFonts w:ascii="Verdana" w:hAnsi="Verdana"/>
+          <w:highlight w:val="green"/>
           <w:lang w:val="es-CR"/>
         </w:rPr>
         <w:t xml:space="preserve"> sin declaraci</w:t>
@@ -325,6 +335,7 @@
       <w:r>
         <w:rPr>
           <w:rFonts w:ascii="Verdana" w:hAnsi="Verdana"/>
+          <w:highlight w:val="green"/>
           <w:lang w:val="es-CR"/>
         </w:rPr>
         <w:t xml:space="preserve">ón de tipos, </w:t>
@@ -332,6 +343,7 @@
       <w:r>
         <w:rPr>
           <w:rFonts w:ascii="Verdana" w:hAnsi="Verdana"/>
+          <w:highlight w:val="green"/>
           <w:lang w:val="es-CR"/>
         </w:rPr>
         <w:t xml:space="preserve">lo más importante en esta etapa será lo </w:t>
@@ -339,6 +351,7 @@
       <w:r>
         <w:rPr>
           <w:rFonts w:ascii="Verdana" w:hAnsi="Verdana"/>
+          <w:highlight w:val="green"/>
           <w:lang w:val="es-CR"/>
         </w:rPr>
         <w:t>relacionado con l</w:t>
@@ -346,6 +359,7 @@
       <w:r>
         <w:rPr>
           <w:rFonts w:ascii="Verdana" w:hAnsi="Verdana"/>
+          <w:highlight w:val="green"/>
           <w:lang w:val="es-CR"/>
         </w:rPr>
         <w:t xml:space="preserve">a existencia de </w:t>
@@ -353,6 +367,7 @@
       <w:r>
         <w:rPr>
           <w:rFonts w:ascii="Verdana" w:hAnsi="Verdana"/>
+          <w:highlight w:val="green"/>
           <w:lang w:val="es-CR"/>
         </w:rPr>
         <w:t xml:space="preserve">métodos invocados, así </w:t>
@@ -360,6 +375,7 @@
       <w:r>
         <w:rPr>
           <w:rFonts w:ascii="Verdana" w:hAnsi="Verdana"/>
+          <w:highlight w:val="green"/>
           <w:lang w:val="es-CR"/>
         </w:rPr>
         <w:t xml:space="preserve">como </w:t>
@@ -367,6 +383,7 @@
       <w:r>
         <w:rPr>
           <w:rFonts w:ascii="Verdana" w:hAnsi="Verdana"/>
+          <w:highlight w:val="green"/>
           <w:lang w:val="es-CR"/>
         </w:rPr>
         <w:t>el chequeo de alcances cuando así sea requerido</w:t>
@@ -374,6 +391,7 @@
       <w:r>
         <w:rPr>
           <w:rFonts w:ascii="Verdana" w:hAnsi="Verdana"/>
+          <w:highlight w:val="green"/>
           <w:lang w:val="es-CR"/>
         </w:rPr>
         <w:t>.</w:t>
@@ -406,6 +424,7 @@
       <w:r>
         <w:rPr>
           <w:rFonts w:ascii="Verdana" w:hAnsi="Verdana"/>
+          <w:highlight w:val="green"/>
           <w:lang w:val="es-CR"/>
         </w:rPr>
         <w:t>En esta etapa se construirán los</w:t>
@@ -413,6 +432,7 @@
       <w:r>
         <w:rPr>
           <w:rFonts w:ascii="Verdana" w:hAnsi="Verdana"/>
+          <w:highlight w:val="green"/>
           <w:lang w:val="es-CR"/>
         </w:rPr>
         <w:t xml:space="preserve"> </w:t>
@@ -421,6 +441,7 @@
       <w:r>
         <w:rPr>
           <w:rFonts w:ascii="Verdana" w:hAnsi="Verdana"/>
+          <w:highlight w:val="green"/>
           <w:lang w:val="es-CR"/>
         </w:rPr>
         <w:t>Visitor</w:t>
@@ -429,6 +450,7 @@
       <w:r>
         <w:rPr>
           <w:rFonts w:ascii="Verdana" w:hAnsi="Verdana"/>
+          <w:highlight w:val="green"/>
           <w:lang w:val="es-CR"/>
         </w:rPr>
         <w:t xml:space="preserve"> utiliza</w:t>
@@ -436,6 +458,7 @@
       <w:r>
         <w:rPr>
           <w:rFonts w:ascii="Verdana" w:hAnsi="Verdana"/>
+          <w:highlight w:val="green"/>
           <w:lang w:val="es-CR"/>
         </w:rPr>
         <w:t>ndo la estrategia creada por la herramienta ANTLR4</w:t>
@@ -443,6 +466,7 @@
       <w:r>
         <w:rPr>
           <w:rFonts w:ascii="Verdana" w:hAnsi="Verdana"/>
+          <w:highlight w:val="green"/>
           <w:lang w:val="es-CR"/>
         </w:rPr>
         <w:t>, según lo discutido en clase</w:t>
@@ -450,6 +474,7 @@
       <w:r>
         <w:rPr>
           <w:rFonts w:ascii="Verdana" w:hAnsi="Verdana"/>
+          <w:highlight w:val="green"/>
           <w:lang w:val="es-CR"/>
         </w:rPr>
         <w:t>, para elaborar la inspección de alcances de los identificadores de los programas del lenguaje</w:t>
@@ -457,6 +482,7 @@
       <w:r>
         <w:rPr>
           <w:rFonts w:ascii="Verdana" w:hAnsi="Verdana"/>
+          <w:highlight w:val="green"/>
           <w:lang w:val="es-CR"/>
         </w:rPr>
         <w:t>.</w:t>
@@ -482,6 +508,7 @@
       <w:r>
         <w:rPr>
           <w:rFonts w:ascii="Verdana" w:hAnsi="Verdana"/>
+          <w:highlight w:val="green"/>
           <w:lang w:val="es-CR"/>
         </w:rPr>
         <w:t>La</w:t>
@@ -489,6 +516,7 @@
       <w:r>
         <w:rPr>
           <w:rFonts w:ascii="Verdana" w:hAnsi="Verdana"/>
+          <w:highlight w:val="green"/>
           <w:lang w:val="es-CR"/>
         </w:rPr>
         <w:t xml:space="preserve"> inspección</w:t>
@@ -496,6 +524,7 @@
       <w:r>
         <w:rPr>
           <w:rFonts w:ascii="Verdana" w:hAnsi="Verdana"/>
+          <w:highlight w:val="green"/>
           <w:lang w:val="es-CR"/>
         </w:rPr>
         <w:t xml:space="preserve"> de alcances</w:t>
@@ -503,6 +532,7 @@
       <w:r>
         <w:rPr>
           <w:rFonts w:ascii="Verdana" w:hAnsi="Verdana"/>
+          <w:highlight w:val="green"/>
           <w:lang w:val="es-CR"/>
         </w:rPr>
         <w:t xml:space="preserve"> debe ser auxiliada por una </w:t>
@@ -514,6 +544,7 @@
           <w:i/>
           <w:sz w:val="28"/>
           <w:szCs w:val="28"/>
+          <w:highlight w:val="green"/>
           <w:lang w:val="es-CR"/>
         </w:rPr>
         <w:t xml:space="preserve">tabla de identificadores </w:t>
@@ -521,6 +552,7 @@
       <w:r>
         <w:rPr>
           <w:rFonts w:ascii="Verdana" w:hAnsi="Verdana"/>
+          <w:highlight w:val="green"/>
           <w:lang w:val="es-CR"/>
         </w:rPr>
         <w:t xml:space="preserve">declarados, llevando para cada identificador </w:t>
@@ -528,6 +560,7 @@
       <w:r>
         <w:rPr>
           <w:rFonts w:ascii="Verdana" w:hAnsi="Verdana"/>
+          <w:highlight w:val="green"/>
           <w:lang w:val="es-CR"/>
         </w:rPr>
         <w:t>la información relevante para realizar los chequeos pertinentes a el uso de dicha tabla</w:t>
@@ -535,6 +568,7 @@
       <w:r>
         <w:rPr>
           <w:rFonts w:ascii="Verdana" w:hAnsi="Verdana"/>
+          <w:highlight w:val="green"/>
           <w:lang w:val="es-CR"/>
         </w:rPr>
         <w:t>.</w:t>
@@ -570,6 +604,7 @@
       <w:r>
         <w:rPr>
           <w:rFonts w:ascii="Verdana" w:hAnsi="Verdana"/>
+          <w:highlight w:val="green"/>
           <w:u w:val="single"/>
           <w:lang w:val="es-CR"/>
         </w:rPr>
@@ -578,6 +613,7 @@
       <w:r>
         <w:rPr>
           <w:rFonts w:ascii="Verdana" w:hAnsi="Verdana"/>
+          <w:highlight w:val="green"/>
           <w:u w:val="single"/>
           <w:lang w:val="es-CR"/>
         </w:rPr>
@@ -586,6 +622,7 @@
       <w:r>
         <w:rPr>
           <w:rFonts w:ascii="Verdana" w:hAnsi="Verdana"/>
+          <w:highlight w:val="green"/>
           <w:u w:val="single"/>
           <w:lang w:val="es-CR"/>
         </w:rPr>
@@ -614,6 +651,7 @@
       <w:r>
         <w:rPr>
           <w:rFonts w:ascii="Verdana" w:hAnsi="Verdana"/>
+          <w:highlight w:val="green"/>
           <w:lang w:val="es-CR"/>
         </w:rPr>
         <w:t>Es necesario</w:t>
@@ -621,6 +659,7 @@
       <w:r>
         <w:rPr>
           <w:rFonts w:ascii="Verdana" w:hAnsi="Verdana"/>
+          <w:highlight w:val="green"/>
           <w:lang w:val="es-CR"/>
         </w:rPr>
         <w:t xml:space="preserve"> recordar que estamos ante la creación de un lenguaje con estructura de bloque </w:t>
@@ -628,6 +667,7 @@
       <w:r>
         <w:rPr>
           <w:rFonts w:ascii="Verdana" w:hAnsi="Verdana"/>
+          <w:highlight w:val="green"/>
           <w:lang w:val="es-CR"/>
         </w:rPr>
         <w:t>anidados</w:t>
@@ -635,6 +675,7 @@
       <w:r>
         <w:rPr>
           <w:rFonts w:ascii="Verdana" w:hAnsi="Verdana"/>
+          <w:highlight w:val="green"/>
           <w:lang w:val="es-CR"/>
         </w:rPr>
         <w:t xml:space="preserve">, por lo que se debe realizar la implementación de esta tabla considerando los diferentes niveles de bloque que se pueden presentar. </w:t>
@@ -642,6 +683,7 @@
       <w:r>
         <w:rPr>
           <w:rFonts w:ascii="Verdana" w:hAnsi="Verdana"/>
+          <w:highlight w:val="green"/>
           <w:lang w:val="es-CR"/>
         </w:rPr>
         <w:t>Así mismo, queda a criterio del programador si implementa una tabla o varias tablas.</w:t>
@@ -670,11 +712,19 @@
           <w:lang w:val="es-CR"/>
         </w:rPr>
         <w:tab/>
+      </w:r>
+      <w:r>
+        <w:rPr>
+          <w:rFonts w:ascii="Verdana" w:hAnsi="Verdana"/>
+          <w:highlight w:val="green"/>
+          <w:lang w:val="es-CR"/>
+        </w:rPr>
         <w:t xml:space="preserve">La tabla de símbolos debe considerar </w:t>
       </w:r>
       <w:r>
         <w:rPr>
           <w:rFonts w:ascii="Verdana" w:hAnsi="Verdana"/>
+          <w:highlight w:val="green"/>
           <w:lang w:val="es-CR"/>
         </w:rPr>
         <w:t>los</w:t>
@@ -682,6 +732,7 @@
       <w:r>
         <w:rPr>
           <w:rFonts w:ascii="Verdana" w:hAnsi="Verdana"/>
+          <w:highlight w:val="green"/>
           <w:lang w:val="es-CR"/>
         </w:rPr>
         <w:t xml:space="preserve"> métodos </w:t>
@@ -690,6 +741,7 @@
       <w:r>
         <w:rPr>
           <w:rFonts w:ascii="Verdana" w:hAnsi="Verdana"/>
+          <w:highlight w:val="green"/>
           <w:lang w:val="es-CR"/>
         </w:rPr>
         <w:t>pre-establecidos</w:t>
@@ -698,6 +750,7 @@
       <w:r>
         <w:rPr>
           <w:rFonts w:ascii="Verdana" w:hAnsi="Verdana"/>
+          <w:highlight w:val="green"/>
           <w:lang w:val="es-CR"/>
         </w:rPr>
         <w:t xml:space="preserve"> (</w:t>
@@ -706,6 +759,7 @@
       <w:r>
         <w:rPr>
           <w:rFonts w:ascii="Verdana" w:hAnsi="Verdana"/>
+          <w:highlight w:val="green"/>
           <w:lang w:val="es-CR"/>
         </w:rPr>
         <w:t>len</w:t>
@@ -714,6 +768,7 @@
       <w:r>
         <w:rPr>
           <w:rFonts w:ascii="Verdana" w:hAnsi="Verdana"/>
+          <w:highlight w:val="green"/>
           <w:lang w:val="es-CR"/>
         </w:rPr>
         <w:t xml:space="preserve">, </w:t>
@@ -722,6 +777,7 @@
       <w:r>
         <w:rPr>
           <w:rFonts w:ascii="Verdana" w:hAnsi="Verdana"/>
+          <w:highlight w:val="green"/>
           <w:lang w:val="es-CR"/>
         </w:rPr>
         <w:t>first</w:t>
@@ -730,6 +786,7 @@
       <w:r>
         <w:rPr>
           <w:rFonts w:ascii="Verdana" w:hAnsi="Verdana"/>
+          <w:highlight w:val="green"/>
           <w:lang w:val="es-CR"/>
         </w:rPr>
         <w:t xml:space="preserve">, </w:t>
@@ -738,6 +795,7 @@
       <w:r>
         <w:rPr>
           <w:rFonts w:ascii="Verdana" w:hAnsi="Verdana"/>
+          <w:highlight w:val="green"/>
           <w:lang w:val="es-CR"/>
         </w:rPr>
         <w:t>last</w:t>
@@ -746,6 +804,7 @@
       <w:r>
         <w:rPr>
           <w:rFonts w:ascii="Verdana" w:hAnsi="Verdana"/>
+          <w:highlight w:val="green"/>
           <w:lang w:val="es-CR"/>
         </w:rPr>
         <w:t xml:space="preserve">, </w:t>
@@ -754,6 +813,7 @@
       <w:r>
         <w:rPr>
           <w:rFonts w:ascii="Verdana" w:hAnsi="Verdana"/>
+          <w:highlight w:val="green"/>
           <w:lang w:val="es-CR"/>
         </w:rPr>
         <w:t>etc</w:t>
@@ -762,6 +822,7 @@
       <w:r>
         <w:rPr>
           <w:rFonts w:ascii="Verdana" w:hAnsi="Verdana"/>
+          <w:highlight w:val="green"/>
           <w:lang w:val="es-CR"/>
         </w:rPr>
         <w:t>)</w:t>
@@ -769,6 +830,7 @@
       <w:r>
         <w:rPr>
           <w:rFonts w:ascii="Verdana" w:hAnsi="Verdana"/>
+          <w:highlight w:val="green"/>
           <w:lang w:val="es-CR"/>
         </w:rPr>
         <w:t xml:space="preserve"> ya que estos forman parte del lenguaje y </w:t>
@@ -776,6 +838,7 @@
       <w:r>
         <w:rPr>
           <w:rFonts w:ascii="Verdana" w:hAnsi="Verdana"/>
+          <w:highlight w:val="green"/>
           <w:lang w:val="es-CR"/>
         </w:rPr>
         <w:t>al llamar a un método, debe tratarse igual la verificación del nombre y la cantidad de parámetros, que cualquier otro método definido</w:t>
@@ -783,6 +846,7 @@
       <w:r>
         <w:rPr>
           <w:rFonts w:ascii="Verdana" w:hAnsi="Verdana"/>
+          <w:highlight w:val="green"/>
           <w:lang w:val="es-CR"/>
         </w:rPr>
         <w:t>.</w:t>
@@ -811,6 +875,13 @@
           <w:lang w:val="es-CR"/>
         </w:rPr>
         <w:tab/>
+      </w:r>
+      <w:r>
+        <w:rPr>
+          <w:rFonts w:ascii="Verdana" w:hAnsi="Verdana"/>
+          <w:highlight w:val="green"/>
+          <w:lang w:val="es-CR"/>
+        </w:rPr>
         <w:t>Otro dato a considerar es el contenido de los atributos de cada identificador. Puede que no sea necesario en el caso de las variables o métodos, almacenar su tipo, pero si podría ser necesario en algunos casos, guardar punteros a las declaraciones ya sea para trabajos en esta misma etapa del intérprete o más bien para la próxima.</w:t>
       </w:r>
     </w:p>
@@ -842,20 +913,15 @@
       <w:r>
         <w:rPr>
           <w:rFonts w:ascii="Verdana" w:hAnsi="Verdana"/>
-          <w:lang w:val="es-CR"/>
-        </w:rPr>
-        <w:t>Volviendo a la creación</w:t>
-      </w:r>
-      <w:r>
-        <w:rPr>
-          <w:rFonts w:ascii="Verdana" w:hAnsi="Verdana"/>
-          <w:lang w:val="es-CR"/>
-        </w:rPr>
-        <w:t xml:space="preserve"> de los </w:t>
-      </w:r>
-      <w:r>
-        <w:rPr>
-          <w:rFonts w:ascii="Verdana" w:hAnsi="Verdana"/>
+          <w:highlight w:val="green"/>
+          <w:lang w:val="es-CR"/>
+        </w:rPr>
+        <w:t xml:space="preserve">Volviendo a la creación de los </w:t>
+      </w:r>
+      <w:r>
+        <w:rPr>
+          <w:rFonts w:ascii="Verdana" w:hAnsi="Verdana"/>
+          <w:highlight w:val="green"/>
           <w:lang w:val="es-CR"/>
         </w:rPr>
         <w:t xml:space="preserve">procedimientos de chequeo de alcances, la propuesta del trabajo a realizar establecerá </w:t>
@@ -863,6 +929,7 @@
       <w:r>
         <w:rPr>
           <w:rFonts w:ascii="Verdana" w:hAnsi="Verdana"/>
+          <w:highlight w:val="green"/>
           <w:lang w:val="es-CR"/>
         </w:rPr>
         <w:t xml:space="preserve">las acciones a realizar en cada uno de </w:t>
@@ -871,6 +938,7 @@
       <w:r>
         <w:rPr>
           <w:rFonts w:ascii="Verdana" w:hAnsi="Verdana"/>
+          <w:highlight w:val="green"/>
           <w:lang w:val="es-CR"/>
         </w:rPr>
         <w:lastRenderedPageBreak/>
@@ -880,6 +948,7 @@
       <w:r>
         <w:rPr>
           <w:rFonts w:ascii="Verdana" w:hAnsi="Verdana"/>
+          <w:highlight w:val="green"/>
           <w:lang w:val="es-CR"/>
         </w:rPr>
         <w:t xml:space="preserve">, para lo cual algunos de ellos prácticamente no realizan más que visitar a sus hijos y otros de ellos si realizan chequeos tanto de alcances como </w:t>
@@ -887,6 +956,7 @@
       <w:r>
         <w:rPr>
           <w:rFonts w:ascii="Verdana" w:hAnsi="Verdana"/>
+          <w:highlight w:val="green"/>
           <w:lang w:val="es-CR"/>
         </w:rPr>
         <w:t xml:space="preserve">los pocos de </w:t>
@@ -894,6 +964,7 @@
       <w:r>
         <w:rPr>
           <w:rFonts w:ascii="Verdana" w:hAnsi="Verdana"/>
+          <w:highlight w:val="green"/>
           <w:lang w:val="es-CR"/>
         </w:rPr>
         <w:t>tipos</w:t>
@@ -901,6 +972,7 @@
       <w:r>
         <w:rPr>
           <w:rFonts w:ascii="Verdana" w:hAnsi="Verdana"/>
+          <w:highlight w:val="green"/>
           <w:lang w:val="es-CR"/>
         </w:rPr>
         <w:t xml:space="preserve"> que puedan requerirse</w:t>
@@ -908,6 +980,7 @@
       <w:r>
         <w:rPr>
           <w:rFonts w:ascii="Verdana" w:hAnsi="Verdana"/>
+          <w:highlight w:val="green"/>
           <w:lang w:val="es-CR"/>
         </w:rPr>
         <w:t>.</w:t>
@@ -941,6 +1014,7 @@
       <w:r>
         <w:rPr>
           <w:rFonts w:ascii="Verdana" w:hAnsi="Verdana"/>
+          <w:highlight w:val="green"/>
           <w:lang w:val="es-CR"/>
         </w:rPr>
         <w:t>A</w:t>
@@ -948,6 +1022,7 @@
       <w:r>
         <w:rPr>
           <w:rFonts w:ascii="Verdana" w:hAnsi="Verdana"/>
+          <w:highlight w:val="green"/>
           <w:lang w:val="es-CR"/>
         </w:rPr>
         <w:t xml:space="preserve">lgunas reglas contextuales </w:t>
@@ -955,6 +1030,7 @@
       <w:r>
         <w:rPr>
           <w:rFonts w:ascii="Verdana" w:hAnsi="Verdana"/>
+          <w:highlight w:val="green"/>
           <w:lang w:val="es-CR"/>
         </w:rPr>
         <w:t xml:space="preserve">del </w:t>
@@ -962,6 +1038,7 @@
       <w:r>
         <w:rPr>
           <w:rFonts w:ascii="Verdana" w:hAnsi="Verdana"/>
+          <w:highlight w:val="green"/>
           <w:lang w:val="es-CR"/>
         </w:rPr>
         <w:t>compilador</w:t>
@@ -969,6 +1046,7 @@
       <w:r>
         <w:rPr>
           <w:rFonts w:ascii="Verdana" w:hAnsi="Verdana"/>
+          <w:highlight w:val="green"/>
           <w:lang w:val="es-CR"/>
         </w:rPr>
         <w:t xml:space="preserve"> </w:t>
@@ -976,6 +1054,7 @@
       <w:r>
         <w:rPr>
           <w:rFonts w:ascii="Verdana" w:hAnsi="Verdana"/>
+          <w:highlight w:val="green"/>
           <w:lang w:val="es-CR"/>
         </w:rPr>
         <w:t xml:space="preserve">que </w:t>
@@ -983,6 +1062,7 @@
       <w:r>
         <w:rPr>
           <w:rFonts w:ascii="Verdana" w:hAnsi="Verdana"/>
+          <w:highlight w:val="green"/>
           <w:lang w:val="es-CR"/>
         </w:rPr>
         <w:t>en esta fase</w:t>
@@ -990,6 +1070,7 @@
       <w:r>
         <w:rPr>
           <w:rFonts w:ascii="Verdana" w:hAnsi="Verdana"/>
+          <w:highlight w:val="green"/>
           <w:lang w:val="es-CR"/>
         </w:rPr>
         <w:t xml:space="preserve"> </w:t>
@@ -997,6 +1078,7 @@
       <w:r>
         <w:rPr>
           <w:rFonts w:ascii="Verdana" w:hAnsi="Verdana"/>
+          <w:highlight w:val="green"/>
           <w:lang w:val="es-CR"/>
         </w:rPr>
         <w:t xml:space="preserve">se </w:t>
@@ -1004,6 +1086,7 @@
       <w:r>
         <w:rPr>
           <w:rFonts w:ascii="Verdana" w:hAnsi="Verdana"/>
+          <w:highlight w:val="green"/>
           <w:lang w:val="es-CR"/>
         </w:rPr>
         <w:t>DEBE</w:t>
@@ -1011,6 +1094,7 @@
       <w:r>
         <w:rPr>
           <w:rFonts w:ascii="Verdana" w:hAnsi="Verdana"/>
+          <w:highlight w:val="green"/>
           <w:lang w:val="es-CR"/>
         </w:rPr>
         <w:t>N</w:t>
@@ -1018,6 +1102,7 @@
       <w:r>
         <w:rPr>
           <w:rFonts w:ascii="Verdana" w:hAnsi="Verdana"/>
+          <w:highlight w:val="green"/>
           <w:lang w:val="es-CR"/>
         </w:rPr>
         <w:t xml:space="preserve"> cumplir</w:t>
@@ -1025,6 +1110,7 @@
       <w:r>
         <w:rPr>
           <w:rFonts w:ascii="Verdana" w:hAnsi="Verdana"/>
+          <w:highlight w:val="green"/>
           <w:lang w:val="es-CR"/>
         </w:rPr>
         <w:t xml:space="preserve">. </w:t>
@@ -1032,6 +1118,7 @@
       <w:r>
         <w:rPr>
           <w:rFonts w:ascii="Verdana" w:hAnsi="Verdana"/>
+          <w:highlight w:val="green"/>
           <w:u w:val="single"/>
           <w:lang w:val="es-CR"/>
         </w:rPr>
@@ -1040,6 +1127,7 @@
       <w:r>
         <w:rPr>
           <w:rFonts w:ascii="Verdana" w:hAnsi="Verdana"/>
+          <w:highlight w:val="green"/>
           <w:lang w:val="es-CR"/>
         </w:rPr>
         <w:t>:</w:t>
@@ -1063,12 +1151,14 @@
         <w:jc w:val="both"/>
         <w:rPr>
           <w:rFonts w:ascii="Verdana" w:hAnsi="Verdana"/>
-          <w:lang w:val="es-CR"/>
-        </w:rPr>
-      </w:pPr>
-      <w:r>
-        <w:rPr>
-          <w:rFonts w:ascii="Verdana" w:hAnsi="Verdana"/>
+          <w:highlight w:val="green"/>
+          <w:lang w:val="es-CR"/>
+        </w:rPr>
+      </w:pPr>
+      <w:r>
+        <w:rPr>
+          <w:rFonts w:ascii="Verdana" w:hAnsi="Verdana"/>
+          <w:highlight w:val="green"/>
           <w:lang w:val="es-CR"/>
         </w:rPr>
         <w:t>Ningún identificador podrá ser utilizado</w:t>
@@ -1076,6 +1166,7 @@
       <w:r>
         <w:rPr>
           <w:rFonts w:ascii="Verdana" w:hAnsi="Verdana"/>
+          <w:highlight w:val="green"/>
           <w:lang w:val="es-CR"/>
         </w:rPr>
         <w:t xml:space="preserve"> en una expresión</w:t>
@@ -1083,6 +1174,7 @@
       <w:r>
         <w:rPr>
           <w:rFonts w:ascii="Verdana" w:hAnsi="Verdana"/>
+          <w:highlight w:val="green"/>
           <w:lang w:val="es-CR"/>
         </w:rPr>
         <w:t xml:space="preserve"> sin haber sido declarado previamente</w:t>
@@ -1090,6 +1182,7 @@
       <w:r>
         <w:rPr>
           <w:rFonts w:ascii="Verdana" w:hAnsi="Verdana"/>
+          <w:highlight w:val="green"/>
           <w:lang w:val="es-CR"/>
         </w:rPr>
         <w:t xml:space="preserve"> (en el caso de variables, con “</w:t>
@@ -1098,6 +1191,7 @@
       <w:r>
         <w:rPr>
           <w:rFonts w:ascii="Verdana" w:hAnsi="Verdana"/>
+          <w:highlight w:val="green"/>
           <w:lang w:val="es-CR"/>
         </w:rPr>
         <w:t>let</w:t>
@@ -1106,6 +1200,7 @@
       <w:r>
         <w:rPr>
           <w:rFonts w:ascii="Verdana" w:hAnsi="Verdana"/>
+          <w:highlight w:val="green"/>
           <w:lang w:val="es-CR"/>
         </w:rPr>
         <w:t>”)</w:t>
@@ -1113,6 +1208,7 @@
       <w:r>
         <w:rPr>
           <w:rFonts w:ascii="Verdana" w:hAnsi="Verdana"/>
+          <w:highlight w:val="green"/>
           <w:lang w:val="es-CR"/>
         </w:rPr>
         <w:t>.</w:t>
@@ -1137,6 +1233,8 @@
         </w:rPr>
         <w:t>El número de los parámetros en procedimientos/funciones deben ser igual a los declarados por dicho procedimiento/función.</w:t>
       </w:r>
+      <w:bookmarkStart w:id="0" w:name="_GoBack"/>
+      <w:bookmarkEnd w:id="0"/>
     </w:p>
     <w:p>
       <w:pPr>
@@ -1155,7 +1253,14 @@
           <w:rFonts w:ascii="Verdana" w:hAnsi="Verdana"/>
           <w:lang w:val="es-CR"/>
         </w:rPr>
-        <w:t>No debe permitir retornar un valor a menos que se encuentre dentro de una función. (el retorno es con una asignación al nombre de la función)</w:t>
+        <w:t>No debe permitir retornar un valor a menos que se encuentre dentro de una función.</w:t>
+      </w:r>
+      <w:r>
+        <w:rPr>
+          <w:rFonts w:ascii="Verdana" w:hAnsi="Verdana"/>
+          <w:lang w:val="es-CR"/>
+        </w:rPr>
+        <w:t xml:space="preserve"> (el retorno es con una asignación al nombre de la función)</w:t>
       </w:r>
     </w:p>
     <w:p>
@@ -1167,12 +1272,14 @@
         <w:jc w:val="both"/>
         <w:rPr>
           <w:rFonts w:ascii="Verdana" w:hAnsi="Verdana"/>
-          <w:lang w:val="es-CR"/>
-        </w:rPr>
-      </w:pPr>
-      <w:r>
-        <w:rPr>
-          <w:rFonts w:ascii="Verdana" w:hAnsi="Verdana"/>
+          <w:highlight w:val="green"/>
+          <w:lang w:val="es-CR"/>
+        </w:rPr>
+      </w:pPr>
+      <w:r>
+        <w:rPr>
+          <w:rFonts w:ascii="Verdana" w:hAnsi="Verdana"/>
+          <w:highlight w:val="green"/>
           <w:lang w:val="es-CR"/>
         </w:rPr>
         <w:t xml:space="preserve">Los </w:t>
@@ -1181,6 +1288,7 @@
       <w:r>
         <w:rPr>
           <w:rFonts w:ascii="Verdana" w:hAnsi="Verdana"/>
+          <w:highlight w:val="green"/>
           <w:lang w:val="es-CR"/>
         </w:rPr>
         <w:t>hashContent</w:t>
@@ -1189,6 +1297,7 @@
       <w:r>
         <w:rPr>
           <w:rFonts w:ascii="Verdana" w:hAnsi="Verdana"/>
+          <w:highlight w:val="green"/>
           <w:lang w:val="es-CR"/>
         </w:rPr>
         <w:t xml:space="preserve"> solo deben permitir en la </w:t>
@@ -1197,6 +1306,7 @@
       <w:r>
         <w:rPr>
           <w:rFonts w:ascii="Verdana" w:hAnsi="Verdana"/>
+          <w:highlight w:val="green"/>
           <w:lang w:val="es-CR"/>
         </w:rPr>
         <w:t>primer expresión</w:t>
@@ -1205,6 +1315,7 @@
       <w:r>
         <w:rPr>
           <w:rFonts w:ascii="Verdana" w:hAnsi="Verdana"/>
+          <w:highlight w:val="green"/>
           <w:lang w:val="es-CR"/>
         </w:rPr>
         <w:t xml:space="preserve">, elementos de tipo entero o </w:t>
@@ -1213,6 +1324,7 @@
       <w:r>
         <w:rPr>
           <w:rFonts w:ascii="Verdana" w:hAnsi="Verdana"/>
+          <w:highlight w:val="green"/>
           <w:lang w:val="es-CR"/>
         </w:rPr>
         <w:t>string</w:t>
@@ -1221,6 +1333,7 @@
       <w:r>
         <w:rPr>
           <w:rFonts w:ascii="Verdana" w:hAnsi="Verdana"/>
+          <w:highlight w:val="green"/>
           <w:lang w:val="es-CR"/>
         </w:rPr>
         <w:t>.</w:t>
@@ -2702,7 +2815,6 @@
                 <w:lang w:val="es-CR"/>
               </w:rPr>
             </w:pPr>
-            <w:bookmarkStart w:id="0" w:name="_GoBack"/>
             <w:r>
               <w:rPr>
                 <w:rFonts w:ascii="Smash" w:hAnsi="Smash"/>
@@ -2739,7 +2851,6 @@
           </w:p>
         </w:tc>
       </w:tr>
-      <w:bookmarkEnd w:id="0"/>
       <w:tr>
         <w:trPr>
           <w:jc w:val="center"/>

</xml_diff>